<commit_message>
Lab (7) Done [Last Big Data Lab <3]
</commit_message>
<xml_diff>
--- a/Lab 6 - Microsoft Azure/Report.docx
+++ b/Lab 6 - Microsoft Azure/Report.docx
@@ -2,24 +2,25 @@
 <file path=word/document.xml><?xml version="1.0" encoding="utf-8"?>
 <w:document xmlns:wpc="http://schemas.microsoft.com/office/word/2010/wordprocessingCanvas" xmlns:cx="http://schemas.microsoft.com/office/drawing/2014/chartex" xmlns:cx1="http://schemas.microsoft.com/office/drawing/2015/9/8/chartex" xmlns:cx2="http://schemas.microsoft.com/office/drawing/2015/10/21/chartex" xmlns:cx3="http://schemas.microsoft.com/office/drawing/2016/5/9/chartex" xmlns:cx4="http://schemas.microsoft.com/office/drawing/2016/5/10/chartex" xmlns:cx5="http://schemas.microsoft.com/office/drawing/2016/5/11/chartex" xmlns:cx6="http://schemas.microsoft.com/office/drawing/2016/5/12/chartex" xmlns:cx7="http://schemas.microsoft.com/office/drawing/2016/5/13/chartex" xmlns:cx8="http://schemas.microsoft.com/office/drawing/2016/5/14/chartex" xmlns:mc="http://schemas.openxmlformats.org/markup-compatibility/2006" xmlns:aink="http://schemas.microsoft.com/office/drawing/2016/ink" xmlns:am3d="http://schemas.microsoft.com/office/drawing/2017/model3d" xmlns:o="urn:schemas-microsoft-com:office:office" xmlns:oel="http://schemas.microsoft.com/office/2019/extlst" xmlns:r="http://schemas.openxmlformats.org/officeDocument/2006/relationships" xmlns:m="http://schemas.openxmlformats.org/officeDocument/2006/math" xmlns:v="urn:schemas-microsoft-com:vml" xmlns:wp14="http://schemas.microsoft.com/office/word/2010/wordprocessingDrawing" xmlns:wp="http://schemas.openxmlformats.org/drawingml/2006/wordprocessingDrawing" xmlns:w10="urn:schemas-microsoft-com:office:word" xmlns:w="http://schemas.openxmlformats.org/wordprocessingml/2006/main" xmlns:w14="http://schemas.microsoft.com/office/word/2010/wordml" xmlns:w15="http://schemas.microsoft.com/office/word/2012/wordml" xmlns:w16cex="http://schemas.microsoft.com/office/word/2018/wordml/cex" xmlns:w16cid="http://schemas.microsoft.com/office/word/2016/wordml/cid" xmlns:w16="http://schemas.microsoft.com/office/word/2018/wordml" xmlns:w16sdtdh="http://schemas.microsoft.com/office/word/2020/wordml/sdtdatahash" xmlns:w16se="http://schemas.microsoft.com/office/word/2015/wordml/symex" xmlns:wpg="http://schemas.microsoft.com/office/word/2010/wordprocessingGroup" xmlns:wpi="http://schemas.microsoft.com/office/word/2010/wordprocessingInk" xmlns:wne="http://schemas.microsoft.com/office/word/2006/wordml" xmlns:wps="http://schemas.microsoft.com/office/word/2010/wordprocessingShape" mc:Ignorable="w14 w15 w16se w16cid w16 w16cex w16sdtdh wp14">
   <w:body>
+    <w:p/>
     <w:p>
       <w:r>
         <w:rPr>
           <w:noProof/>
         </w:rPr>
         <w:drawing>
-          <wp:anchor distT="0" distB="0" distL="114300" distR="114300" simplePos="0" relativeHeight="251659264" behindDoc="0" locked="0" layoutInCell="1" allowOverlap="1" wp14:anchorId="45179225" wp14:editId="3B29CC4A">
+          <wp:anchor distT="0" distB="0" distL="114300" distR="114300" simplePos="0" relativeHeight="2" behindDoc="0" locked="0" layoutInCell="0" allowOverlap="1" wp14:anchorId="3334D3D0" wp14:editId="0CAE9554">
             <wp:simplePos x="0" y="0"/>
             <wp:positionH relativeFrom="margin">
               <wp:posOffset>4653915</wp:posOffset>
             </wp:positionH>
             <wp:positionV relativeFrom="margin">
-              <wp:posOffset>-46383</wp:posOffset>
+              <wp:posOffset>-46355</wp:posOffset>
             </wp:positionV>
             <wp:extent cx="1530985" cy="1530985"/>
             <wp:effectExtent l="0" t="0" r="0" b="0"/>
             <wp:wrapSquare wrapText="bothSides"/>
-            <wp:docPr id="644085108" name="Picture 2" descr="Faculty of Engineering Cairo University ..."/>
+            <wp:docPr id="1" name="Picture 2" descr="Faculty of Engineering Cairo University ..."/>
             <wp:cNvGraphicFramePr>
               <a:graphicFrameLocks xmlns:a="http://schemas.openxmlformats.org/drawingml/2006/main" noChangeAspect="1"/>
             </wp:cNvGraphicFramePr>
@@ -27,20 +28,13 @@
               <a:graphicData uri="http://schemas.openxmlformats.org/drawingml/2006/picture">
                 <pic:pic xmlns:pic="http://schemas.openxmlformats.org/drawingml/2006/picture">
                   <pic:nvPicPr>
-                    <pic:cNvPr id="644085108" name="Picture 2" descr="Faculty of Engineering Cairo University ..."/>
+                    <pic:cNvPr id="1" name="Picture 2" descr="Faculty of Engineering Cairo University ..."/>
                     <pic:cNvPicPr>
                       <a:picLocks noChangeAspect="1" noChangeArrowheads="1"/>
                     </pic:cNvPicPr>
                   </pic:nvPicPr>
                   <pic:blipFill>
-                    <a:blip r:embed="rId6">
-                      <a:extLst>
-                        <a:ext uri="{28A0092B-C50C-407E-A947-70E740481C1C}">
-                          <a14:useLocalDpi xmlns:a14="http://schemas.microsoft.com/office/drawing/2010/main" val="0"/>
-                        </a:ext>
-                      </a:extLst>
-                    </a:blip>
-                    <a:srcRect/>
+                    <a:blip r:embed="rId6"/>
                     <a:stretch>
                       <a:fillRect/>
                     </a:stretch>
@@ -53,10 +47,6 @@
                     <a:prstGeom prst="rect">
                       <a:avLst/>
                     </a:prstGeom>
-                    <a:noFill/>
-                    <a:ln>
-                      <a:noFill/>
-                    </a:ln>
                   </pic:spPr>
                 </pic:pic>
               </a:graphicData>
@@ -69,26 +59,26 @@
           <w:noProof/>
         </w:rPr>
         <w:drawing>
-          <wp:anchor distT="0" distB="0" distL="114300" distR="114300" simplePos="0" relativeHeight="251660288" behindDoc="0" locked="0" layoutInCell="1" allowOverlap="1" wp14:anchorId="4D2B4A3C" wp14:editId="0DA448C4">
+          <wp:anchor distT="0" distB="0" distL="114300" distR="114300" simplePos="0" relativeHeight="3" behindDoc="0" locked="0" layoutInCell="0" allowOverlap="1" wp14:anchorId="20A364ED" wp14:editId="37638E6C">
             <wp:simplePos x="0" y="0"/>
             <wp:positionH relativeFrom="column">
-              <wp:posOffset>-317839</wp:posOffset>
+              <wp:posOffset>-318135</wp:posOffset>
             </wp:positionH>
             <wp:positionV relativeFrom="paragraph">
-              <wp:posOffset>-387</wp:posOffset>
+              <wp:posOffset>-635</wp:posOffset>
             </wp:positionV>
             <wp:extent cx="1285240" cy="1666240"/>
             <wp:effectExtent l="0" t="0" r="0" b="0"/>
             <wp:wrapThrough wrapText="bothSides">
               <wp:wrapPolygon edited="0">
-                <wp:start x="0" y="0"/>
-                <wp:lineTo x="0" y="21238"/>
-                <wp:lineTo x="21130" y="21238"/>
-                <wp:lineTo x="21130" y="0"/>
-                <wp:lineTo x="0" y="0"/>
+                <wp:start x="-8" y="0"/>
+                <wp:lineTo x="-8" y="21231"/>
+                <wp:lineTo x="21124" y="21231"/>
+                <wp:lineTo x="21124" y="0"/>
+                <wp:lineTo x="-8" y="0"/>
               </wp:wrapPolygon>
             </wp:wrapThrough>
-            <wp:docPr id="453218329" name="Picture 1" descr="A symbol of a god&#10;&#10;Description automatically generated with medium confidence"/>
+            <wp:docPr id="2" name="Picture 1" descr="A symbol of a god&#10;&#10;Description automatically generated with medium confidence"/>
             <wp:cNvGraphicFramePr>
               <a:graphicFrameLocks xmlns:a="http://schemas.openxmlformats.org/drawingml/2006/main" noChangeAspect="1"/>
             </wp:cNvGraphicFramePr>
@@ -96,22 +86,18 @@
               <a:graphicData uri="http://schemas.openxmlformats.org/drawingml/2006/picture">
                 <pic:pic xmlns:pic="http://schemas.openxmlformats.org/drawingml/2006/picture">
                   <pic:nvPicPr>
-                    <pic:cNvPr id="453218329" name="Picture 1" descr="A symbol of a god&#10;&#10;Description automatically generated with medium confidence"/>
-                    <pic:cNvPicPr/>
+                    <pic:cNvPr id="2" name="Picture 1" descr="A symbol of a god&#10;&#10;Description automatically generated with medium confidence"/>
+                    <pic:cNvPicPr>
+                      <a:picLocks noChangeAspect="1" noChangeArrowheads="1"/>
+                    </pic:cNvPicPr>
                   </pic:nvPicPr>
                   <pic:blipFill>
-                    <a:blip r:embed="rId7">
-                      <a:extLst>
-                        <a:ext uri="{28A0092B-C50C-407E-A947-70E740481C1C}">
-                          <a14:useLocalDpi xmlns:a14="http://schemas.microsoft.com/office/drawing/2010/main" val="0"/>
-                        </a:ext>
-                      </a:extLst>
-                    </a:blip>
+                    <a:blip r:embed="rId7"/>
                     <a:stretch>
                       <a:fillRect/>
                     </a:stretch>
                   </pic:blipFill>
-                  <pic:spPr>
+                  <pic:spPr bwMode="auto">
                     <a:xfrm>
                       <a:off x="0" y="0"/>
                       <a:ext cx="1285240" cy="1666240"/>
@@ -123,12 +109,6 @@
                 </pic:pic>
               </a:graphicData>
             </a:graphic>
-            <wp14:sizeRelH relativeFrom="page">
-              <wp14:pctWidth>0</wp14:pctWidth>
-            </wp14:sizeRelH>
-            <wp14:sizeRelV relativeFrom="page">
-              <wp14:pctHeight>0</wp14:pctHeight>
-            </wp14:sizeRelV>
           </wp:anchor>
         </w:drawing>
       </w:r>
@@ -222,9 +202,9 @@
     <w:tbl>
       <w:tblPr>
         <w:tblStyle w:val="TableGrid"/>
-        <w:tblW w:w="0" w:type="auto"/>
+        <w:tblW w:w="9350" w:type="dxa"/>
         <w:jc w:val="center"/>
-        <w:tblInd w:w="0" w:type="dxa"/>
+        <w:tblLayout w:type="fixed"/>
         <w:tblLook w:val="04A0" w:firstRow="1" w:lastRow="0" w:firstColumn="1" w:lastColumn="0" w:noHBand="0" w:noVBand="1"/>
       </w:tblPr>
       <w:tblGrid>
@@ -239,18 +219,12 @@
         </w:trPr>
         <w:tc>
           <w:tcPr>
-            <w:tcW w:w="4045" w:type="dxa"/>
-            <w:tcBorders>
-              <w:top w:val="single" w:sz="4" w:space="0" w:color="auto"/>
-              <w:left w:val="single" w:sz="4" w:space="0" w:color="auto"/>
-              <w:bottom w:val="single" w:sz="4" w:space="0" w:color="auto"/>
-              <w:right w:val="single" w:sz="4" w:space="0" w:color="auto"/>
-            </w:tcBorders>
+            <w:tcW w:w="3870" w:type="dxa"/>
             <w:shd w:val="clear" w:color="auto" w:fill="FFC000"/>
-            <w:hideMark/>
           </w:tcPr>
           <w:p>
             <w:pPr>
+              <w:spacing w:after="0" w:line="240" w:lineRule="auto"/>
               <w:jc w:val="center"/>
               <w:rPr>
                 <w:b/>
@@ -261,6 +235,7 @@
             </w:pPr>
             <w:r>
               <w:rPr>
+                <w:rFonts w:eastAsia="Aptos" w:cs="Arial"/>
                 <w:b/>
                 <w:bCs/>
                 <w:sz w:val="32"/>
@@ -272,18 +247,12 @@
         </w:tc>
         <w:tc>
           <w:tcPr>
-            <w:tcW w:w="1350" w:type="dxa"/>
-            <w:tcBorders>
-              <w:top w:val="single" w:sz="4" w:space="0" w:color="auto"/>
-              <w:left w:val="single" w:sz="4" w:space="0" w:color="auto"/>
-              <w:bottom w:val="single" w:sz="4" w:space="0" w:color="auto"/>
-              <w:right w:val="single" w:sz="4" w:space="0" w:color="auto"/>
-            </w:tcBorders>
+            <w:tcW w:w="1311" w:type="dxa"/>
             <w:shd w:val="clear" w:color="auto" w:fill="FFC000"/>
-            <w:hideMark/>
           </w:tcPr>
           <w:p>
             <w:pPr>
+              <w:spacing w:after="0" w:line="240" w:lineRule="auto"/>
               <w:jc w:val="center"/>
               <w:rPr>
                 <w:b/>
@@ -294,6 +263,7 @@
             </w:pPr>
             <w:r>
               <w:rPr>
+                <w:rFonts w:eastAsia="Aptos" w:cs="Arial"/>
                 <w:b/>
                 <w:bCs/>
                 <w:sz w:val="32"/>
@@ -305,18 +275,12 @@
         </w:tc>
         <w:tc>
           <w:tcPr>
-            <w:tcW w:w="2160" w:type="dxa"/>
-            <w:tcBorders>
-              <w:top w:val="single" w:sz="4" w:space="0" w:color="auto"/>
-              <w:left w:val="single" w:sz="4" w:space="0" w:color="auto"/>
-              <w:bottom w:val="single" w:sz="4" w:space="0" w:color="auto"/>
-              <w:right w:val="single" w:sz="4" w:space="0" w:color="auto"/>
-            </w:tcBorders>
+            <w:tcW w:w="2058" w:type="dxa"/>
             <w:shd w:val="clear" w:color="auto" w:fill="FFC000"/>
-            <w:hideMark/>
           </w:tcPr>
           <w:p>
             <w:pPr>
+              <w:spacing w:after="0" w:line="240" w:lineRule="auto"/>
               <w:jc w:val="center"/>
               <w:rPr>
                 <w:b/>
@@ -327,6 +291,7 @@
             </w:pPr>
             <w:r>
               <w:rPr>
+                <w:rFonts w:eastAsia="Aptos" w:cs="Arial"/>
                 <w:b/>
                 <w:bCs/>
                 <w:sz w:val="32"/>
@@ -338,18 +303,12 @@
         </w:tc>
         <w:tc>
           <w:tcPr>
-            <w:tcW w:w="2160" w:type="dxa"/>
-            <w:tcBorders>
-              <w:top w:val="single" w:sz="4" w:space="0" w:color="auto"/>
-              <w:left w:val="single" w:sz="4" w:space="0" w:color="auto"/>
-              <w:bottom w:val="single" w:sz="4" w:space="0" w:color="auto"/>
-              <w:right w:val="single" w:sz="4" w:space="0" w:color="auto"/>
-            </w:tcBorders>
+            <w:tcW w:w="2110" w:type="dxa"/>
             <w:shd w:val="clear" w:color="auto" w:fill="FFC000"/>
-            <w:hideMark/>
           </w:tcPr>
           <w:p>
             <w:pPr>
+              <w:spacing w:after="0" w:line="240" w:lineRule="auto"/>
               <w:jc w:val="center"/>
               <w:rPr>
                 <w:b/>
@@ -360,6 +319,7 @@
             </w:pPr>
             <w:r>
               <w:rPr>
+                <w:rFonts w:eastAsia="Aptos" w:cs="Arial"/>
                 <w:b/>
                 <w:bCs/>
                 <w:sz w:val="32"/>
@@ -376,18 +336,12 @@
         </w:trPr>
         <w:tc>
           <w:tcPr>
-            <w:tcW w:w="4045" w:type="dxa"/>
-            <w:tcBorders>
-              <w:top w:val="single" w:sz="4" w:space="0" w:color="auto"/>
-              <w:left w:val="single" w:sz="4" w:space="0" w:color="auto"/>
-              <w:bottom w:val="single" w:sz="4" w:space="0" w:color="auto"/>
-              <w:right w:val="single" w:sz="4" w:space="0" w:color="auto"/>
-            </w:tcBorders>
+            <w:tcW w:w="3870" w:type="dxa"/>
             <w:vAlign w:val="center"/>
-            <w:hideMark/>
           </w:tcPr>
           <w:p>
             <w:pPr>
+              <w:spacing w:after="0" w:line="240" w:lineRule="auto"/>
               <w:jc w:val="center"/>
               <w:rPr>
                 <w:sz w:val="32"/>
@@ -396,6 +350,7 @@
             </w:pPr>
             <w:r>
               <w:rPr>
+                <w:rFonts w:eastAsia="Aptos" w:cs="Arial"/>
                 <w:sz w:val="32"/>
                 <w:szCs w:val="32"/>
               </w:rPr>
@@ -405,18 +360,12 @@
         </w:tc>
         <w:tc>
           <w:tcPr>
-            <w:tcW w:w="1350" w:type="dxa"/>
-            <w:tcBorders>
-              <w:top w:val="single" w:sz="4" w:space="0" w:color="auto"/>
-              <w:left w:val="single" w:sz="4" w:space="0" w:color="auto"/>
-              <w:bottom w:val="single" w:sz="4" w:space="0" w:color="auto"/>
-              <w:right w:val="single" w:sz="4" w:space="0" w:color="auto"/>
-            </w:tcBorders>
+            <w:tcW w:w="1311" w:type="dxa"/>
             <w:vAlign w:val="center"/>
-            <w:hideMark/>
           </w:tcPr>
           <w:p>
             <w:pPr>
+              <w:spacing w:after="0" w:line="240" w:lineRule="auto"/>
               <w:jc w:val="center"/>
               <w:rPr>
                 <w:sz w:val="32"/>
@@ -425,6 +374,7 @@
             </w:pPr>
             <w:r>
               <w:rPr>
+                <w:rFonts w:eastAsia="Aptos" w:cs="Arial"/>
                 <w:sz w:val="32"/>
                 <w:szCs w:val="32"/>
               </w:rPr>
@@ -434,18 +384,12 @@
         </w:tc>
         <w:tc>
           <w:tcPr>
-            <w:tcW w:w="2160" w:type="dxa"/>
-            <w:tcBorders>
-              <w:top w:val="single" w:sz="4" w:space="0" w:color="auto"/>
-              <w:left w:val="single" w:sz="4" w:space="0" w:color="auto"/>
-              <w:bottom w:val="single" w:sz="4" w:space="0" w:color="auto"/>
-              <w:right w:val="single" w:sz="4" w:space="0" w:color="auto"/>
-            </w:tcBorders>
+            <w:tcW w:w="2058" w:type="dxa"/>
             <w:vAlign w:val="center"/>
-            <w:hideMark/>
           </w:tcPr>
           <w:p>
             <w:pPr>
+              <w:spacing w:after="0" w:line="240" w:lineRule="auto"/>
               <w:jc w:val="center"/>
               <w:rPr>
                 <w:sz w:val="32"/>
@@ -454,9 +398,9 @@
             </w:pPr>
             <w:r>
               <w:rPr>
+                <w:rFonts w:eastAsia="Aptos" w:cs="Arial"/>
                 <w:sz w:val="32"/>
                 <w:szCs w:val="32"/>
-                <w:rtl/>
               </w:rPr>
               <w:t>16</w:t>
             </w:r>
@@ -464,18 +408,12 @@
         </w:tc>
         <w:tc>
           <w:tcPr>
-            <w:tcW w:w="2160" w:type="dxa"/>
-            <w:tcBorders>
-              <w:top w:val="single" w:sz="4" w:space="0" w:color="auto"/>
-              <w:left w:val="single" w:sz="4" w:space="0" w:color="auto"/>
-              <w:bottom w:val="single" w:sz="4" w:space="0" w:color="auto"/>
-              <w:right w:val="single" w:sz="4" w:space="0" w:color="auto"/>
-            </w:tcBorders>
+            <w:tcW w:w="2110" w:type="dxa"/>
             <w:vAlign w:val="center"/>
-            <w:hideMark/>
           </w:tcPr>
           <w:p>
             <w:pPr>
+              <w:spacing w:after="0" w:line="240" w:lineRule="auto"/>
               <w:jc w:val="center"/>
               <w:rPr>
                 <w:sz w:val="32"/>
@@ -485,6 +423,7 @@
             </w:pPr>
             <w:r>
               <w:rPr>
+                <w:rFonts w:eastAsia="Aptos" w:cs="Arial"/>
                 <w:sz w:val="32"/>
                 <w:szCs w:val="32"/>
               </w:rPr>
@@ -499,27 +438,21 @@
         </w:trPr>
         <w:tc>
           <w:tcPr>
-            <w:tcW w:w="4045" w:type="dxa"/>
-            <w:tcBorders>
-              <w:top w:val="single" w:sz="4" w:space="0" w:color="auto"/>
-              <w:left w:val="single" w:sz="4" w:space="0" w:color="auto"/>
-              <w:bottom w:val="single" w:sz="4" w:space="0" w:color="auto"/>
-              <w:right w:val="single" w:sz="4" w:space="0" w:color="auto"/>
-            </w:tcBorders>
+            <w:tcW w:w="3870" w:type="dxa"/>
             <w:vAlign w:val="center"/>
-            <w:hideMark/>
           </w:tcPr>
           <w:p>
             <w:pPr>
+              <w:spacing w:after="0" w:line="240" w:lineRule="auto"/>
               <w:jc w:val="center"/>
               <w:rPr>
                 <w:sz w:val="32"/>
                 <w:szCs w:val="32"/>
-                <w:rtl/>
               </w:rPr>
             </w:pPr>
             <w:r>
               <w:rPr>
+                <w:rFonts w:eastAsia="Aptos" w:cs="Arial"/>
                 <w:sz w:val="32"/>
                 <w:szCs w:val="32"/>
               </w:rPr>
@@ -529,18 +462,12 @@
         </w:tc>
         <w:tc>
           <w:tcPr>
-            <w:tcW w:w="1350" w:type="dxa"/>
-            <w:tcBorders>
-              <w:top w:val="single" w:sz="4" w:space="0" w:color="auto"/>
-              <w:left w:val="single" w:sz="4" w:space="0" w:color="auto"/>
-              <w:bottom w:val="single" w:sz="4" w:space="0" w:color="auto"/>
-              <w:right w:val="single" w:sz="4" w:space="0" w:color="auto"/>
-            </w:tcBorders>
+            <w:tcW w:w="1311" w:type="dxa"/>
             <w:vAlign w:val="center"/>
-            <w:hideMark/>
           </w:tcPr>
           <w:p>
             <w:pPr>
+              <w:spacing w:after="0" w:line="240" w:lineRule="auto"/>
               <w:jc w:val="center"/>
               <w:rPr>
                 <w:sz w:val="32"/>
@@ -549,6 +476,7 @@
             </w:pPr>
             <w:r>
               <w:rPr>
+                <w:rFonts w:eastAsia="Aptos" w:cs="Arial"/>
                 <w:sz w:val="32"/>
                 <w:szCs w:val="32"/>
               </w:rPr>
@@ -558,18 +486,12 @@
         </w:tc>
         <w:tc>
           <w:tcPr>
-            <w:tcW w:w="2160" w:type="dxa"/>
-            <w:tcBorders>
-              <w:top w:val="single" w:sz="4" w:space="0" w:color="auto"/>
-              <w:left w:val="single" w:sz="4" w:space="0" w:color="auto"/>
-              <w:bottom w:val="single" w:sz="4" w:space="0" w:color="auto"/>
-              <w:right w:val="single" w:sz="4" w:space="0" w:color="auto"/>
-            </w:tcBorders>
+            <w:tcW w:w="2058" w:type="dxa"/>
             <w:vAlign w:val="center"/>
-            <w:hideMark/>
           </w:tcPr>
           <w:p>
             <w:pPr>
+              <w:spacing w:after="0" w:line="240" w:lineRule="auto"/>
               <w:jc w:val="center"/>
               <w:rPr>
                 <w:sz w:val="32"/>
@@ -578,6 +500,7 @@
             </w:pPr>
             <w:r>
               <w:rPr>
+                <w:rFonts w:eastAsia="Aptos" w:cs="Arial"/>
                 <w:sz w:val="32"/>
                 <w:szCs w:val="32"/>
               </w:rPr>
@@ -587,18 +510,12 @@
         </w:tc>
         <w:tc>
           <w:tcPr>
-            <w:tcW w:w="2160" w:type="dxa"/>
-            <w:tcBorders>
-              <w:top w:val="single" w:sz="4" w:space="0" w:color="auto"/>
-              <w:left w:val="single" w:sz="4" w:space="0" w:color="auto"/>
-              <w:bottom w:val="single" w:sz="4" w:space="0" w:color="auto"/>
-              <w:right w:val="single" w:sz="4" w:space="0" w:color="auto"/>
-            </w:tcBorders>
+            <w:tcW w:w="2110" w:type="dxa"/>
             <w:vAlign w:val="center"/>
-            <w:hideMark/>
           </w:tcPr>
           <w:p>
             <w:pPr>
+              <w:spacing w:after="0" w:line="240" w:lineRule="auto"/>
               <w:jc w:val="center"/>
               <w:rPr>
                 <w:sz w:val="32"/>
@@ -607,6 +524,7 @@
             </w:pPr>
             <w:r>
               <w:rPr>
+                <w:rFonts w:eastAsia="Aptos" w:cs="Arial"/>
                 <w:sz w:val="32"/>
                 <w:szCs w:val="32"/>
               </w:rPr>
@@ -645,7 +563,7 @@
           <w:szCs w:val="24"/>
         </w:rPr>
       </w:pPr>
-      <w:hyperlink r:id="rId8" w:history="1">
+      <w:hyperlink r:id="rId8">
         <w:r>
           <w:rPr>
             <w:rStyle w:val="Hyperlink"/>
@@ -653,7 +571,25 @@
             <w:sz w:val="24"/>
             <w:szCs w:val="24"/>
           </w:rPr>
-          <w:t>https://msdocs-python-webapp-quickstart-c</w:t>
+          <w:t>https://big-dat</w:t>
+        </w:r>
+        <w:r>
+          <w:rPr>
+            <w:rStyle w:val="Hyperlink"/>
+            <w:color w:val="0070C0"/>
+            <w:sz w:val="24"/>
+            <w:szCs w:val="24"/>
+          </w:rPr>
+          <w:t>a</w:t>
+        </w:r>
+        <w:r>
+          <w:rPr>
+            <w:rStyle w:val="Hyperlink"/>
+            <w:color w:val="0070C0"/>
+            <w:sz w:val="24"/>
+            <w:szCs w:val="24"/>
+          </w:rPr>
+          <w:t>-lab-7-bas</w:t>
         </w:r>
         <w:r>
           <w:rPr>
@@ -671,16 +607,7 @@
             <w:sz w:val="24"/>
             <w:szCs w:val="24"/>
           </w:rPr>
-          <w:t>p-2024.azurewebsites.net</w:t>
-        </w:r>
-        <w:r>
-          <w:rPr>
-            <w:rStyle w:val="Hyperlink"/>
-            <w:color w:val="0070C0"/>
-            <w:sz w:val="24"/>
-            <w:szCs w:val="24"/>
-          </w:rPr>
-          <w:t>/</w:t>
+          <w:t>a-sarah.azurewebsites.net/</w:t>
         </w:r>
       </w:hyperlink>
     </w:p>
@@ -695,11 +622,16 @@
     </w:p>
     <w:p>
       <w:r>
+        <w:t xml:space="preserve">     </w:t>
+      </w:r>
+    </w:p>
+    <w:p>
+      <w:r>
         <w:drawing>
-          <wp:inline distT="0" distB="0" distL="0" distR="0" wp14:anchorId="0468D07F" wp14:editId="3CFC06B9">
-            <wp:extent cx="2788127" cy="1427724"/>
-            <wp:effectExtent l="0" t="0" r="0" b="1270"/>
-            <wp:docPr id="159086496" name="Picture 1" descr="A screenshot of a computer&#10;&#10;Description automatically generated"/>
+          <wp:inline distT="0" distB="0" distL="0" distR="0" wp14:anchorId="6DF67475" wp14:editId="640193B1">
+            <wp:extent cx="2744257" cy="1494977"/>
+            <wp:effectExtent l="0" t="0" r="0" b="0"/>
+            <wp:docPr id="961527580" name="Picture 1" descr="A screenshot of a computer&#10;&#10;Description automatically generated"/>
             <wp:cNvGraphicFramePr>
               <a:graphicFrameLocks xmlns:a="http://schemas.openxmlformats.org/drawingml/2006/main" noChangeAspect="1"/>
             </wp:cNvGraphicFramePr>
@@ -707,7 +639,7 @@
               <a:graphicData uri="http://schemas.openxmlformats.org/drawingml/2006/picture">
                 <pic:pic xmlns:pic="http://schemas.openxmlformats.org/drawingml/2006/picture">
                   <pic:nvPicPr>
-                    <pic:cNvPr id="159086496" name="Picture 1" descr="A screenshot of a computer&#10;&#10;Description automatically generated"/>
+                    <pic:cNvPr id="961527580" name="Picture 1" descr="A screenshot of a computer&#10;&#10;Description automatically generated"/>
                     <pic:cNvPicPr/>
                   </pic:nvPicPr>
                   <pic:blipFill>
@@ -719,7 +651,7 @@
                   <pic:spPr>
                     <a:xfrm>
                       <a:off x="0" y="0"/>
-                      <a:ext cx="2812007" cy="1439952"/>
+                      <a:ext cx="2784712" cy="1517016"/>
                     </a:xfrm>
                     <a:prstGeom prst="rect">
                       <a:avLst/>
@@ -732,14 +664,14 @@
         </w:drawing>
       </w:r>
       <w:r>
-        <w:t xml:space="preserve">         </w:t>
+        <w:t xml:space="preserve">          </w:t>
       </w:r>
       <w:r>
         <w:drawing>
-          <wp:inline distT="0" distB="0" distL="0" distR="0" wp14:anchorId="12F5BDC1" wp14:editId="7A3799A0">
-            <wp:extent cx="2882900" cy="1428514"/>
-            <wp:effectExtent l="0" t="0" r="0" b="635"/>
-            <wp:docPr id="1783312013" name="Picture 1" descr="A screenshot of a computer&#10;&#10;Description automatically generated"/>
+          <wp:inline distT="0" distB="0" distL="0" distR="0" wp14:anchorId="6C83CC42" wp14:editId="5FC57189">
+            <wp:extent cx="2864987" cy="1495241"/>
+            <wp:effectExtent l="0" t="0" r="0" b="0"/>
+            <wp:docPr id="1649374595" name="Picture 1" descr="A screenshot of a computer&#10;&#10;Description automatically generated"/>
             <wp:cNvGraphicFramePr>
               <a:graphicFrameLocks xmlns:a="http://schemas.openxmlformats.org/drawingml/2006/main" noChangeAspect="1"/>
             </wp:cNvGraphicFramePr>
@@ -747,7 +679,7 @@
               <a:graphicData uri="http://schemas.openxmlformats.org/drawingml/2006/picture">
                 <pic:pic xmlns:pic="http://schemas.openxmlformats.org/drawingml/2006/picture">
                   <pic:nvPicPr>
-                    <pic:cNvPr id="1783312013" name="Picture 1" descr="A screenshot of a computer&#10;&#10;Description automatically generated"/>
+                    <pic:cNvPr id="1649374595" name="Picture 1" descr="A screenshot of a computer&#10;&#10;Description automatically generated"/>
                     <pic:cNvPicPr/>
                   </pic:nvPicPr>
                   <pic:blipFill>
@@ -759,7 +691,7 @@
                   <pic:spPr>
                     <a:xfrm>
                       <a:off x="0" y="0"/>
-                      <a:ext cx="2915195" cy="1444516"/>
+                      <a:ext cx="2890003" cy="1508297"/>
                     </a:xfrm>
                     <a:prstGeom prst="rect">
                       <a:avLst/>
@@ -775,17 +707,300 @@
     <w:p>
       <w:pPr>
         <w:pStyle w:val="Heading2"/>
+        <w:rPr>
+          <w:rFonts w:hint="cs"/>
+          <w:rtl/>
+          <w:lang w:bidi="ar-EG"/>
+        </w:rPr>
       </w:pPr>
       <w:r>
         <w:t>Logs:</w:t>
       </w:r>
     </w:p>
+    <w:p>
+      <w:r>
+        <w:rPr>
+          <w:noProof/>
+        </w:rPr>
+        <mc:AlternateContent>
+          <mc:Choice Requires="wps">
+            <w:drawing>
+              <wp:anchor distT="0" distB="0" distL="114300" distR="114300" simplePos="0" relativeHeight="251663360" behindDoc="0" locked="0" layoutInCell="1" allowOverlap="1" wp14:anchorId="64423FE5" wp14:editId="204C6871">
+                <wp:simplePos x="0" y="0"/>
+                <wp:positionH relativeFrom="column">
+                  <wp:posOffset>4947274</wp:posOffset>
+                </wp:positionH>
+                <wp:positionV relativeFrom="paragraph">
+                  <wp:posOffset>17589</wp:posOffset>
+                </wp:positionV>
+                <wp:extent cx="1046539" cy="206137"/>
+                <wp:effectExtent l="19050" t="19050" r="20320" b="22860"/>
+                <wp:wrapNone/>
+                <wp:docPr id="1820106250" name="Rectangle 2"/>
+                <wp:cNvGraphicFramePr/>
+                <a:graphic xmlns:a="http://schemas.openxmlformats.org/drawingml/2006/main">
+                  <a:graphicData uri="http://schemas.microsoft.com/office/word/2010/wordprocessingShape">
+                    <wps:wsp>
+                      <wps:cNvSpPr/>
+                      <wps:spPr>
+                        <a:xfrm>
+                          <a:off x="0" y="0"/>
+                          <a:ext cx="1046539" cy="206137"/>
+                        </a:xfrm>
+                        <a:prstGeom prst="rect">
+                          <a:avLst/>
+                        </a:prstGeom>
+                        <a:noFill/>
+                        <a:ln w="28575">
+                          <a:solidFill>
+                            <a:srgbClr val="FF0000"/>
+                          </a:solidFill>
+                        </a:ln>
+                      </wps:spPr>
+                      <wps:style>
+                        <a:lnRef idx="2">
+                          <a:schemeClr val="accent1">
+                            <a:shade val="15000"/>
+                          </a:schemeClr>
+                        </a:lnRef>
+                        <a:fillRef idx="1">
+                          <a:schemeClr val="accent1"/>
+                        </a:fillRef>
+                        <a:effectRef idx="0">
+                          <a:schemeClr val="accent1"/>
+                        </a:effectRef>
+                        <a:fontRef idx="minor">
+                          <a:schemeClr val="lt1"/>
+                        </a:fontRef>
+                      </wps:style>
+                      <wps:bodyPr rot="0" spcFirstLastPara="0" vertOverflow="overflow" horzOverflow="overflow" vert="horz" wrap="square" lIns="91440" tIns="45720" rIns="91440" bIns="45720" numCol="1" spcCol="0" rtlCol="0" fromWordArt="0" anchor="ctr" anchorCtr="0" forceAA="0" compatLnSpc="1">
+                        <a:prstTxWarp prst="textNoShape">
+                          <a:avLst/>
+                        </a:prstTxWarp>
+                        <a:noAutofit/>
+                      </wps:bodyPr>
+                    </wps:wsp>
+                  </a:graphicData>
+                </a:graphic>
+                <wp14:sizeRelH relativeFrom="margin">
+                  <wp14:pctWidth>0</wp14:pctWidth>
+                </wp14:sizeRelH>
+                <wp14:sizeRelV relativeFrom="margin">
+                  <wp14:pctHeight>0</wp14:pctHeight>
+                </wp14:sizeRelV>
+              </wp:anchor>
+            </w:drawing>
+          </mc:Choice>
+          <mc:Fallback>
+            <w:pict>
+              <v:rect w14:anchorId="5474B7FF" id="Rectangle 2" o:spid="_x0000_s1026" style="position:absolute;margin-left:389.55pt;margin-top:1.4pt;width:82.4pt;height:16.25pt;z-index:251663360;visibility:visible;mso-wrap-style:square;mso-width-percent:0;mso-height-percent:0;mso-wrap-distance-left:9pt;mso-wrap-distance-top:0;mso-wrap-distance-right:9pt;mso-wrap-distance-bottom:0;mso-position-horizontal:absolute;mso-position-horizontal-relative:text;mso-position-vertical:absolute;mso-position-vertical-relative:text;mso-width-percent:0;mso-height-percent:0;mso-width-relative:margin;mso-height-relative:margin;v-text-anchor:middle" o:gfxdata="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" filled="f" strokecolor="red" strokeweight="2.25pt"/>
+            </w:pict>
+          </mc:Fallback>
+        </mc:AlternateContent>
+      </w:r>
+      <w:r>
+        <w:rPr>
+          <w:noProof/>
+        </w:rPr>
+        <mc:AlternateContent>
+          <mc:Choice Requires="wps">
+            <w:drawing>
+              <wp:anchor distT="0" distB="0" distL="114300" distR="114300" simplePos="0" relativeHeight="251661312" behindDoc="0" locked="0" layoutInCell="1" allowOverlap="1" wp14:anchorId="4BDB78E4" wp14:editId="72906C63">
+                <wp:simplePos x="0" y="0"/>
+                <wp:positionH relativeFrom="column">
+                  <wp:posOffset>1421813</wp:posOffset>
+                </wp:positionH>
+                <wp:positionV relativeFrom="paragraph">
+                  <wp:posOffset>1735393</wp:posOffset>
+                </wp:positionV>
+                <wp:extent cx="3070860" cy="95139"/>
+                <wp:effectExtent l="0" t="0" r="15240" b="19685"/>
+                <wp:wrapNone/>
+                <wp:docPr id="1519232014" name="Rectangle 2"/>
+                <wp:cNvGraphicFramePr/>
+                <a:graphic xmlns:a="http://schemas.openxmlformats.org/drawingml/2006/main">
+                  <a:graphicData uri="http://schemas.microsoft.com/office/word/2010/wordprocessingShape">
+                    <wps:wsp>
+                      <wps:cNvSpPr/>
+                      <wps:spPr>
+                        <a:xfrm>
+                          <a:off x="0" y="0"/>
+                          <a:ext cx="3070860" cy="95139"/>
+                        </a:xfrm>
+                        <a:prstGeom prst="rect">
+                          <a:avLst/>
+                        </a:prstGeom>
+                        <a:noFill/>
+                        <a:ln w="19050">
+                          <a:solidFill>
+                            <a:srgbClr val="FF0000"/>
+                          </a:solidFill>
+                        </a:ln>
+                      </wps:spPr>
+                      <wps:style>
+                        <a:lnRef idx="2">
+                          <a:schemeClr val="accent1">
+                            <a:shade val="15000"/>
+                          </a:schemeClr>
+                        </a:lnRef>
+                        <a:fillRef idx="1">
+                          <a:schemeClr val="accent1"/>
+                        </a:fillRef>
+                        <a:effectRef idx="0">
+                          <a:schemeClr val="accent1"/>
+                        </a:effectRef>
+                        <a:fontRef idx="minor">
+                          <a:schemeClr val="lt1"/>
+                        </a:fontRef>
+                      </wps:style>
+                      <wps:bodyPr rot="0" spcFirstLastPara="0" vertOverflow="overflow" horzOverflow="overflow" vert="horz" wrap="square" lIns="91440" tIns="45720" rIns="91440" bIns="45720" numCol="1" spcCol="0" rtlCol="0" fromWordArt="0" anchor="ctr" anchorCtr="0" forceAA="0" compatLnSpc="1">
+                        <a:prstTxWarp prst="textNoShape">
+                          <a:avLst/>
+                        </a:prstTxWarp>
+                        <a:noAutofit/>
+                      </wps:bodyPr>
+                    </wps:wsp>
+                  </a:graphicData>
+                </a:graphic>
+                <wp14:sizeRelH relativeFrom="margin">
+                  <wp14:pctWidth>0</wp14:pctWidth>
+                </wp14:sizeRelH>
+                <wp14:sizeRelV relativeFrom="margin">
+                  <wp14:pctHeight>0</wp14:pctHeight>
+                </wp14:sizeRelV>
+              </wp:anchor>
+            </w:drawing>
+          </mc:Choice>
+          <mc:Fallback>
+            <w:pict>
+              <v:rect w14:anchorId="5456D0FC" id="Rectangle 2" o:spid="_x0000_s1026" style="position:absolute;margin-left:111.95pt;margin-top:136.65pt;width:241.8pt;height:7.5pt;z-index:251661312;visibility:visible;mso-wrap-style:square;mso-width-percent:0;mso-height-percent:0;mso-wrap-distance-left:9pt;mso-wrap-distance-top:0;mso-wrap-distance-right:9pt;mso-wrap-distance-bottom:0;mso-position-horizontal:absolute;mso-position-horizontal-relative:text;mso-position-vertical:absolute;mso-position-vertical-relative:text;mso-width-percent:0;mso-height-percent:0;mso-width-relative:margin;mso-height-relative:margin;v-text-anchor:middle" o:gfxdata="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" filled="f" strokecolor="red" strokeweight="1.5pt"/>
+            </w:pict>
+          </mc:Fallback>
+        </mc:AlternateContent>
+      </w:r>
+      <w:r>
+        <w:rPr>
+          <w:noProof/>
+        </w:rPr>
+        <mc:AlternateContent>
+          <mc:Choice Requires="wps">
+            <w:drawing>
+              <wp:anchor distT="0" distB="0" distL="114300" distR="114300" simplePos="0" relativeHeight="251659264" behindDoc="0" locked="0" layoutInCell="1" allowOverlap="1" wp14:anchorId="44DC3FA9" wp14:editId="41DDBC5F">
+                <wp:simplePos x="0" y="0"/>
+                <wp:positionH relativeFrom="column">
+                  <wp:posOffset>1421813</wp:posOffset>
+                </wp:positionH>
+                <wp:positionV relativeFrom="paragraph">
+                  <wp:posOffset>921418</wp:posOffset>
+                </wp:positionV>
+                <wp:extent cx="2711487" cy="105711"/>
+                <wp:effectExtent l="0" t="0" r="12700" b="27940"/>
+                <wp:wrapNone/>
+                <wp:docPr id="1613608720" name="Rectangle 2"/>
+                <wp:cNvGraphicFramePr/>
+                <a:graphic xmlns:a="http://schemas.openxmlformats.org/drawingml/2006/main">
+                  <a:graphicData uri="http://schemas.microsoft.com/office/word/2010/wordprocessingShape">
+                    <wps:wsp>
+                      <wps:cNvSpPr/>
+                      <wps:spPr>
+                        <a:xfrm>
+                          <a:off x="0" y="0"/>
+                          <a:ext cx="2711487" cy="105711"/>
+                        </a:xfrm>
+                        <a:prstGeom prst="rect">
+                          <a:avLst/>
+                        </a:prstGeom>
+                        <a:noFill/>
+                        <a:ln w="19050">
+                          <a:solidFill>
+                            <a:srgbClr val="FF0000"/>
+                          </a:solidFill>
+                        </a:ln>
+                      </wps:spPr>
+                      <wps:style>
+                        <a:lnRef idx="2">
+                          <a:schemeClr val="accent1">
+                            <a:shade val="15000"/>
+                          </a:schemeClr>
+                        </a:lnRef>
+                        <a:fillRef idx="1">
+                          <a:schemeClr val="accent1"/>
+                        </a:fillRef>
+                        <a:effectRef idx="0">
+                          <a:schemeClr val="accent1"/>
+                        </a:effectRef>
+                        <a:fontRef idx="minor">
+                          <a:schemeClr val="lt1"/>
+                        </a:fontRef>
+                      </wps:style>
+                      <wps:bodyPr rot="0" spcFirstLastPara="0" vertOverflow="overflow" horzOverflow="overflow" vert="horz" wrap="square" lIns="91440" tIns="45720" rIns="91440" bIns="45720" numCol="1" spcCol="0" rtlCol="0" fromWordArt="0" anchor="ctr" anchorCtr="0" forceAA="0" compatLnSpc="1">
+                        <a:prstTxWarp prst="textNoShape">
+                          <a:avLst/>
+                        </a:prstTxWarp>
+                        <a:noAutofit/>
+                      </wps:bodyPr>
+                    </wps:wsp>
+                  </a:graphicData>
+                </a:graphic>
+                <wp14:sizeRelV relativeFrom="margin">
+                  <wp14:pctHeight>0</wp14:pctHeight>
+                </wp14:sizeRelV>
+              </wp:anchor>
+            </w:drawing>
+          </mc:Choice>
+          <mc:Fallback>
+            <w:pict>
+              <v:rect w14:anchorId="1A9A585D" id="Rectangle 2" o:spid="_x0000_s1026" style="position:absolute;margin-left:111.95pt;margin-top:72.55pt;width:213.5pt;height:8.3pt;z-index:251659264;visibility:visible;mso-wrap-style:square;mso-height-percent:0;mso-wrap-distance-left:9pt;mso-wrap-distance-top:0;mso-wrap-distance-right:9pt;mso-wrap-distance-bottom:0;mso-position-horizontal:absolute;mso-position-horizontal-relative:text;mso-position-vertical:absolute;mso-position-vertical-relative:text;mso-height-percent:0;mso-height-relative:margin;v-text-anchor:middle" o:gfxdata="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" filled="f" strokecolor="red" strokeweight="1.5pt"/>
+            </w:pict>
+          </mc:Fallback>
+        </mc:AlternateContent>
+      </w:r>
+      <w:r>
+        <w:drawing>
+          <wp:inline distT="0" distB="0" distL="0" distR="0" wp14:anchorId="6F0EBA8F" wp14:editId="305A3515">
+            <wp:extent cx="5943600" cy="2674620"/>
+            <wp:effectExtent l="0" t="0" r="0" b="0"/>
+            <wp:docPr id="846530902" name="Picture 1"/>
+            <wp:cNvGraphicFramePr>
+              <a:graphicFrameLocks xmlns:a="http://schemas.openxmlformats.org/drawingml/2006/main" noChangeAspect="1"/>
+            </wp:cNvGraphicFramePr>
+            <a:graphic xmlns:a="http://schemas.openxmlformats.org/drawingml/2006/main">
+              <a:graphicData uri="http://schemas.openxmlformats.org/drawingml/2006/picture">
+                <pic:pic xmlns:pic="http://schemas.openxmlformats.org/drawingml/2006/picture">
+                  <pic:nvPicPr>
+                    <pic:cNvPr id="846530902" name=""/>
+                    <pic:cNvPicPr/>
+                  </pic:nvPicPr>
+                  <pic:blipFill>
+                    <a:blip r:embed="rId11"/>
+                    <a:stretch>
+                      <a:fillRect/>
+                    </a:stretch>
+                  </pic:blipFill>
+                  <pic:spPr>
+                    <a:xfrm>
+                      <a:off x="0" y="0"/>
+                      <a:ext cx="5943600" cy="2674620"/>
+                    </a:xfrm>
+                    <a:prstGeom prst="rect">
+                      <a:avLst/>
+                    </a:prstGeom>
+                  </pic:spPr>
+                </pic:pic>
+              </a:graphicData>
+            </a:graphic>
+          </wp:inline>
+        </w:drawing>
+      </w:r>
+    </w:p>
+    <w:p/>
     <w:sectPr>
-      <w:footerReference w:type="default" r:id="rId11"/>
+      <w:footerReference w:type="default" r:id="rId12"/>
       <w:pgSz w:w="12240" w:h="15840"/>
-      <w:pgMar w:top="1440" w:right="1440" w:bottom="1440" w:left="1440" w:header="720" w:footer="720" w:gutter="0"/>
+      <w:pgMar w:top="1440" w:right="1440" w:bottom="1440" w:left="1440" w:header="0" w:footer="720" w:gutter="0"/>
       <w:cols w:space="720"/>
-      <w:docGrid w:linePitch="360"/>
+      <w:formProt w:val="0"/>
+      <w:docGrid w:linePitch="360" w:charSpace="4096"/>
     </w:sectPr>
   </w:body>
 </w:document>
@@ -820,120 +1035,115 @@
 <w:ftr xmlns:wpc="http://schemas.microsoft.com/office/word/2010/wordprocessingCanvas" xmlns:cx="http://schemas.microsoft.com/office/drawing/2014/chartex" xmlns:cx1="http://schemas.microsoft.com/office/drawing/2015/9/8/chartex" xmlns:cx2="http://schemas.microsoft.com/office/drawing/2015/10/21/chartex" xmlns:cx3="http://schemas.microsoft.com/office/drawing/2016/5/9/chartex" xmlns:cx4="http://schemas.microsoft.com/office/drawing/2016/5/10/chartex" xmlns:cx5="http://schemas.microsoft.com/office/drawing/2016/5/11/chartex" xmlns:cx6="http://schemas.microsoft.com/office/drawing/2016/5/12/chartex" xmlns:cx7="http://schemas.microsoft.com/office/drawing/2016/5/13/chartex" xmlns:cx8="http://schemas.microsoft.com/office/drawing/2016/5/14/chartex" xmlns:mc="http://schemas.openxmlformats.org/markup-compatibility/2006" xmlns:aink="http://schemas.microsoft.com/office/drawing/2016/ink" xmlns:am3d="http://schemas.microsoft.com/office/drawing/2017/model3d" xmlns:o="urn:schemas-microsoft-com:office:office" xmlns:oel="http://schemas.microsoft.com/office/2019/extlst" xmlns:r="http://schemas.openxmlformats.org/officeDocument/2006/relationships" xmlns:m="http://schemas.openxmlformats.org/officeDocument/2006/math" xmlns:v="urn:schemas-microsoft-com:vml" xmlns:wp14="http://schemas.microsoft.com/office/word/2010/wordprocessingDrawing" xmlns:wp="http://schemas.openxmlformats.org/drawingml/2006/wordprocessingDrawing" xmlns:w10="urn:schemas-microsoft-com:office:word" xmlns:w="http://schemas.openxmlformats.org/wordprocessingml/2006/main" xmlns:w14="http://schemas.microsoft.com/office/word/2010/wordml" xmlns:w15="http://schemas.microsoft.com/office/word/2012/wordml" xmlns:w16cex="http://schemas.microsoft.com/office/word/2018/wordml/cex" xmlns:w16cid="http://schemas.microsoft.com/office/word/2016/wordml/cid" xmlns:w16="http://schemas.microsoft.com/office/word/2018/wordml" xmlns:w16sdtdh="http://schemas.microsoft.com/office/word/2020/wordml/sdtdatahash" xmlns:w16se="http://schemas.microsoft.com/office/word/2015/wordml/symex" xmlns:wpg="http://schemas.microsoft.com/office/word/2010/wordprocessingGroup" xmlns:wpi="http://schemas.microsoft.com/office/word/2010/wordprocessingInk" xmlns:wne="http://schemas.microsoft.com/office/word/2006/wordml" xmlns:wps="http://schemas.microsoft.com/office/word/2010/wordprocessingShape" mc:Ignorable="w14 w15 w16se w16cid w16 w16cex w16sdtdh wp14">
   <w:sdt>
     <w:sdtPr>
-      <w:id w:val="1482045467"/>
+      <w:id w:val="1281849205"/>
       <w:docPartObj>
-        <w:docPartGallery w:val="Page Numbers (Bottom of Page)"/>
+        <w:docPartGallery w:val="Page Numbers (Top of Page)"/>
         <w:docPartUnique/>
       </w:docPartObj>
     </w:sdtPr>
     <w:sdtContent>
-      <w:sdt>
-        <w:sdtPr>
-          <w:id w:val="-1769616900"/>
-          <w:docPartObj>
-            <w:docPartGallery w:val="Page Numbers (Top of Page)"/>
-            <w:docPartUnique/>
-          </w:docPartObj>
-        </w:sdtPr>
-        <w:sdtContent>
-          <w:p>
-            <w:pPr>
-              <w:pStyle w:val="Footer"/>
-              <w:jc w:val="right"/>
-            </w:pPr>
-            <w:r>
-              <w:t xml:space="preserve">Page </w:t>
-            </w:r>
-            <w:r>
-              <w:rPr>
-                <w:b/>
-                <w:bCs/>
-                <w:sz w:val="24"/>
-                <w:szCs w:val="24"/>
-              </w:rPr>
-              <w:fldChar w:fldCharType="begin"/>
-            </w:r>
-            <w:r>
-              <w:rPr>
-                <w:b/>
-                <w:bCs/>
-              </w:rPr>
-              <w:instrText xml:space="preserve"> PAGE </w:instrText>
-            </w:r>
-            <w:r>
-              <w:rPr>
-                <w:b/>
-                <w:bCs/>
-                <w:sz w:val="24"/>
-                <w:szCs w:val="24"/>
-              </w:rPr>
-              <w:fldChar w:fldCharType="separate"/>
-            </w:r>
-            <w:r>
-              <w:rPr>
-                <w:b/>
-                <w:bCs/>
-                <w:noProof/>
-              </w:rPr>
-              <w:t>2</w:t>
-            </w:r>
-            <w:r>
-              <w:rPr>
-                <w:b/>
-                <w:bCs/>
-                <w:sz w:val="24"/>
-                <w:szCs w:val="24"/>
-              </w:rPr>
-              <w:fldChar w:fldCharType="end"/>
-            </w:r>
-            <w:r>
-              <w:t xml:space="preserve"> of </w:t>
-            </w:r>
-            <w:r>
-              <w:rPr>
-                <w:b/>
-                <w:bCs/>
-                <w:sz w:val="24"/>
-                <w:szCs w:val="24"/>
-              </w:rPr>
-              <w:fldChar w:fldCharType="begin"/>
-            </w:r>
-            <w:r>
-              <w:rPr>
-                <w:b/>
-                <w:bCs/>
-              </w:rPr>
-              <w:instrText xml:space="preserve"> NUMPAGES  </w:instrText>
-            </w:r>
-            <w:r>
-              <w:rPr>
-                <w:b/>
-                <w:bCs/>
-                <w:sz w:val="24"/>
-                <w:szCs w:val="24"/>
-              </w:rPr>
-              <w:fldChar w:fldCharType="separate"/>
-            </w:r>
-            <w:r>
-              <w:rPr>
-                <w:b/>
-                <w:bCs/>
-                <w:noProof/>
-              </w:rPr>
-              <w:t>2</w:t>
-            </w:r>
-            <w:r>
-              <w:rPr>
-                <w:b/>
-                <w:bCs/>
-                <w:sz w:val="24"/>
-                <w:szCs w:val="24"/>
-              </w:rPr>
-              <w:fldChar w:fldCharType="end"/>
-            </w:r>
-          </w:p>
-        </w:sdtContent>
-      </w:sdt>
+      <w:p>
+        <w:pPr>
+          <w:pStyle w:val="Footer"/>
+          <w:jc w:val="right"/>
+        </w:pPr>
+        <w:r>
+          <w:t xml:space="preserve">Page </w:t>
+        </w:r>
+        <w:r>
+          <w:rPr>
+            <w:b/>
+            <w:bCs/>
+            <w:sz w:val="24"/>
+            <w:szCs w:val="24"/>
+          </w:rPr>
+          <w:fldChar w:fldCharType="begin"/>
+        </w:r>
+        <w:r>
+          <w:rPr>
+            <w:b/>
+            <w:bCs/>
+            <w:sz w:val="24"/>
+            <w:szCs w:val="24"/>
+          </w:rPr>
+          <w:instrText xml:space="preserve"> PAGE </w:instrText>
+        </w:r>
+        <w:r>
+          <w:rPr>
+            <w:b/>
+            <w:bCs/>
+            <w:sz w:val="24"/>
+            <w:szCs w:val="24"/>
+          </w:rPr>
+          <w:fldChar w:fldCharType="separate"/>
+        </w:r>
+        <w:r>
+          <w:rPr>
+            <w:b/>
+            <w:bCs/>
+            <w:sz w:val="24"/>
+            <w:szCs w:val="24"/>
+          </w:rPr>
+          <w:t>2</w:t>
+        </w:r>
+        <w:r>
+          <w:rPr>
+            <w:b/>
+            <w:bCs/>
+            <w:sz w:val="24"/>
+            <w:szCs w:val="24"/>
+          </w:rPr>
+          <w:fldChar w:fldCharType="end"/>
+        </w:r>
+        <w:r>
+          <w:t xml:space="preserve"> of </w:t>
+        </w:r>
+        <w:r>
+          <w:rPr>
+            <w:b/>
+            <w:bCs/>
+            <w:sz w:val="24"/>
+            <w:szCs w:val="24"/>
+          </w:rPr>
+          <w:fldChar w:fldCharType="begin"/>
+        </w:r>
+        <w:r>
+          <w:rPr>
+            <w:b/>
+            <w:bCs/>
+            <w:sz w:val="24"/>
+            <w:szCs w:val="24"/>
+          </w:rPr>
+          <w:instrText xml:space="preserve"> NUMPAGES </w:instrText>
+        </w:r>
+        <w:r>
+          <w:rPr>
+            <w:b/>
+            <w:bCs/>
+            <w:sz w:val="24"/>
+            <w:szCs w:val="24"/>
+          </w:rPr>
+          <w:fldChar w:fldCharType="separate"/>
+        </w:r>
+        <w:r>
+          <w:rPr>
+            <w:b/>
+            <w:bCs/>
+            <w:sz w:val="24"/>
+            <w:szCs w:val="24"/>
+          </w:rPr>
+          <w:t>2</w:t>
+        </w:r>
+        <w:r>
+          <w:rPr>
+            <w:b/>
+            <w:bCs/>
+            <w:sz w:val="24"/>
+            <w:szCs w:val="24"/>
+          </w:rPr>
+          <w:fldChar w:fldCharType="end"/>
+        </w:r>
+      </w:p>
     </w:sdtContent>
   </w:sdt>
   <w:p>
@@ -984,7 +1194,7 @@
     </w:rPrDefault>
     <w:pPrDefault>
       <w:pPr>
-        <w:spacing w:after="160" w:line="259" w:lineRule="auto"/>
+        <w:suppressAutoHyphens/>
       </w:pPr>
     </w:pPrDefault>
   </w:docDefaults>
@@ -1369,6 +1579,9 @@
   <w:style w:type="paragraph" w:default="1" w:styleId="Normal">
     <w:name w:val="Normal"/>
     <w:qFormat/>
+    <w:pPr>
+      <w:spacing w:after="160" w:line="259" w:lineRule="auto"/>
+    </w:pPr>
   </w:style>
   <w:style w:type="paragraph" w:styleId="Heading1">
     <w:name w:val="heading 1"/>
@@ -1600,6 +1813,7 @@
     <w:basedOn w:val="DefaultParagraphFont"/>
     <w:link w:val="Heading1"/>
     <w:uiPriority w:val="9"/>
+    <w:qFormat/>
     <w:rsid w:val="00BB0976"/>
     <w:rPr>
       <w:rFonts w:asciiTheme="majorHAnsi" w:eastAsiaTheme="majorEastAsia" w:hAnsiTheme="majorHAnsi" w:cstheme="majorBidi"/>
@@ -1613,6 +1827,7 @@
     <w:basedOn w:val="DefaultParagraphFont"/>
     <w:link w:val="Heading2"/>
     <w:uiPriority w:val="9"/>
+    <w:qFormat/>
     <w:rsid w:val="00BB0976"/>
     <w:rPr>
       <w:rFonts w:asciiTheme="majorHAnsi" w:eastAsiaTheme="majorEastAsia" w:hAnsiTheme="majorHAnsi" w:cstheme="majorBidi"/>
@@ -1627,6 +1842,7 @@
     <w:link w:val="Heading3"/>
     <w:uiPriority w:val="9"/>
     <w:semiHidden/>
+    <w:qFormat/>
     <w:rsid w:val="00BB0976"/>
     <w:rPr>
       <w:rFonts w:eastAsiaTheme="majorEastAsia" w:cstheme="majorBidi"/>
@@ -1641,6 +1857,7 @@
     <w:link w:val="Heading4"/>
     <w:uiPriority w:val="9"/>
     <w:semiHidden/>
+    <w:qFormat/>
     <w:rsid w:val="00BB0976"/>
     <w:rPr>
       <w:rFonts w:eastAsiaTheme="majorEastAsia" w:cstheme="majorBidi"/>
@@ -1655,6 +1872,7 @@
     <w:link w:val="Heading5"/>
     <w:uiPriority w:val="9"/>
     <w:semiHidden/>
+    <w:qFormat/>
     <w:rsid w:val="00BB0976"/>
     <w:rPr>
       <w:rFonts w:eastAsiaTheme="majorEastAsia" w:cstheme="majorBidi"/>
@@ -1667,6 +1885,7 @@
     <w:link w:val="Heading6"/>
     <w:uiPriority w:val="9"/>
     <w:semiHidden/>
+    <w:qFormat/>
     <w:rsid w:val="00BB0976"/>
     <w:rPr>
       <w:rFonts w:eastAsiaTheme="majorEastAsia" w:cstheme="majorBidi"/>
@@ -1681,6 +1900,7 @@
     <w:link w:val="Heading7"/>
     <w:uiPriority w:val="9"/>
     <w:semiHidden/>
+    <w:qFormat/>
     <w:rsid w:val="00BB0976"/>
     <w:rPr>
       <w:rFonts w:eastAsiaTheme="majorEastAsia" w:cstheme="majorBidi"/>
@@ -1693,6 +1913,7 @@
     <w:link w:val="Heading8"/>
     <w:uiPriority w:val="9"/>
     <w:semiHidden/>
+    <w:qFormat/>
     <w:rsid w:val="00BB0976"/>
     <w:rPr>
       <w:rFonts w:eastAsiaTheme="majorEastAsia" w:cstheme="majorBidi"/>
@@ -1707,10 +1928,201 @@
     <w:link w:val="Heading9"/>
     <w:uiPriority w:val="9"/>
     <w:semiHidden/>
+    <w:qFormat/>
     <w:rsid w:val="00BB0976"/>
     <w:rPr>
       <w:rFonts w:eastAsiaTheme="majorEastAsia" w:cstheme="majorBidi"/>
       <w:color w:val="272727" w:themeColor="text1" w:themeTint="D8"/>
+    </w:rPr>
+  </w:style>
+  <w:style w:type="character" w:customStyle="1" w:styleId="TitleChar">
+    <w:name w:val="Title Char"/>
+    <w:basedOn w:val="DefaultParagraphFont"/>
+    <w:link w:val="Title"/>
+    <w:uiPriority w:val="10"/>
+    <w:qFormat/>
+    <w:rsid w:val="00BB0976"/>
+    <w:rPr>
+      <w:rFonts w:asciiTheme="majorHAnsi" w:eastAsiaTheme="majorEastAsia" w:hAnsiTheme="majorHAnsi" w:cstheme="majorBidi"/>
+      <w:spacing w:val="-10"/>
+      <w:kern w:val="2"/>
+      <w:sz w:val="56"/>
+      <w:szCs w:val="56"/>
+    </w:rPr>
+  </w:style>
+  <w:style w:type="character" w:customStyle="1" w:styleId="SubtitleChar">
+    <w:name w:val="Subtitle Char"/>
+    <w:basedOn w:val="DefaultParagraphFont"/>
+    <w:link w:val="Subtitle"/>
+    <w:uiPriority w:val="11"/>
+    <w:qFormat/>
+    <w:rsid w:val="00BB0976"/>
+    <w:rPr>
+      <w:rFonts w:eastAsiaTheme="majorEastAsia" w:cstheme="majorBidi"/>
+      <w:color w:val="595959" w:themeColor="text1" w:themeTint="A6"/>
+      <w:spacing w:val="15"/>
+      <w:sz w:val="28"/>
+      <w:szCs w:val="28"/>
+    </w:rPr>
+  </w:style>
+  <w:style w:type="character" w:customStyle="1" w:styleId="QuoteChar">
+    <w:name w:val="Quote Char"/>
+    <w:basedOn w:val="DefaultParagraphFont"/>
+    <w:link w:val="Quote"/>
+    <w:uiPriority w:val="29"/>
+    <w:qFormat/>
+    <w:rsid w:val="00BB0976"/>
+    <w:rPr>
+      <w:i/>
+      <w:iCs/>
+      <w:color w:val="404040" w:themeColor="text1" w:themeTint="BF"/>
+    </w:rPr>
+  </w:style>
+  <w:style w:type="character" w:styleId="IntenseEmphasis">
+    <w:name w:val="Intense Emphasis"/>
+    <w:basedOn w:val="DefaultParagraphFont"/>
+    <w:uiPriority w:val="21"/>
+    <w:qFormat/>
+    <w:rsid w:val="00BB0976"/>
+    <w:rPr>
+      <w:i/>
+      <w:iCs/>
+      <w:color w:val="0F4761" w:themeColor="accent1" w:themeShade="BF"/>
+    </w:rPr>
+  </w:style>
+  <w:style w:type="character" w:customStyle="1" w:styleId="IntenseQuoteChar">
+    <w:name w:val="Intense Quote Char"/>
+    <w:basedOn w:val="DefaultParagraphFont"/>
+    <w:link w:val="IntenseQuote"/>
+    <w:uiPriority w:val="30"/>
+    <w:qFormat/>
+    <w:rsid w:val="00BB0976"/>
+    <w:rPr>
+      <w:i/>
+      <w:iCs/>
+      <w:color w:val="0F4761" w:themeColor="accent1" w:themeShade="BF"/>
+    </w:rPr>
+  </w:style>
+  <w:style w:type="character" w:styleId="IntenseReference">
+    <w:name w:val="Intense Reference"/>
+    <w:basedOn w:val="DefaultParagraphFont"/>
+    <w:uiPriority w:val="32"/>
+    <w:qFormat/>
+    <w:rsid w:val="00BB0976"/>
+    <w:rPr>
+      <w:b/>
+      <w:bCs/>
+      <w:smallCaps/>
+      <w:color w:val="0F4761" w:themeColor="accent1" w:themeShade="BF"/>
+      <w:spacing w:val="5"/>
+    </w:rPr>
+  </w:style>
+  <w:style w:type="character" w:customStyle="1" w:styleId="HeaderChar">
+    <w:name w:val="Header Char"/>
+    <w:basedOn w:val="DefaultParagraphFont"/>
+    <w:link w:val="Header"/>
+    <w:uiPriority w:val="99"/>
+    <w:qFormat/>
+    <w:rsid w:val="007361A3"/>
+  </w:style>
+  <w:style w:type="character" w:customStyle="1" w:styleId="FooterChar">
+    <w:name w:val="Footer Char"/>
+    <w:basedOn w:val="DefaultParagraphFont"/>
+    <w:link w:val="Footer"/>
+    <w:uiPriority w:val="99"/>
+    <w:qFormat/>
+    <w:rsid w:val="007361A3"/>
+  </w:style>
+  <w:style w:type="character" w:styleId="Hyperlink">
+    <w:name w:val="Hyperlink"/>
+    <w:basedOn w:val="DefaultParagraphFont"/>
+    <w:uiPriority w:val="99"/>
+    <w:unhideWhenUsed/>
+    <w:rsid w:val="00D8749D"/>
+    <w:rPr>
+      <w:color w:val="467886" w:themeColor="hyperlink"/>
+      <w:u w:val="single"/>
+    </w:rPr>
+  </w:style>
+  <w:style w:type="character" w:styleId="UnresolvedMention">
+    <w:name w:val="Unresolved Mention"/>
+    <w:basedOn w:val="DefaultParagraphFont"/>
+    <w:uiPriority w:val="99"/>
+    <w:semiHidden/>
+    <w:unhideWhenUsed/>
+    <w:qFormat/>
+    <w:rsid w:val="00D8749D"/>
+    <w:rPr>
+      <w:color w:val="605E5C"/>
+      <w:shd w:val="clear" w:color="auto" w:fill="E1DFDD"/>
+    </w:rPr>
+  </w:style>
+  <w:style w:type="character" w:styleId="FollowedHyperlink">
+    <w:name w:val="FollowedHyperlink"/>
+    <w:basedOn w:val="DefaultParagraphFont"/>
+    <w:uiPriority w:val="99"/>
+    <w:semiHidden/>
+    <w:unhideWhenUsed/>
+    <w:rsid w:val="00D8749D"/>
+    <w:rPr>
+      <w:color w:val="96607D" w:themeColor="followedHyperlink"/>
+      <w:u w:val="single"/>
+    </w:rPr>
+  </w:style>
+  <w:style w:type="paragraph" w:customStyle="1" w:styleId="Heading">
+    <w:name w:val="Heading"/>
+    <w:basedOn w:val="Normal"/>
+    <w:next w:val="BodyText"/>
+    <w:qFormat/>
+    <w:pPr>
+      <w:keepNext/>
+      <w:spacing w:before="240" w:after="120"/>
+    </w:pPr>
+    <w:rPr>
+      <w:rFonts w:ascii="Liberation Sans" w:eastAsia="Noto Sans CJK SC" w:hAnsi="Liberation Sans" w:cs="Lohit Devanagari"/>
+      <w:sz w:val="28"/>
+      <w:szCs w:val="28"/>
+    </w:rPr>
+  </w:style>
+  <w:style w:type="paragraph" w:styleId="BodyText">
+    <w:name w:val="Body Text"/>
+    <w:basedOn w:val="Normal"/>
+    <w:pPr>
+      <w:spacing w:after="140" w:line="276" w:lineRule="auto"/>
+    </w:pPr>
+  </w:style>
+  <w:style w:type="paragraph" w:styleId="List">
+    <w:name w:val="List"/>
+    <w:basedOn w:val="BodyText"/>
+    <w:rPr>
+      <w:rFonts w:cs="Lohit Devanagari"/>
+    </w:rPr>
+  </w:style>
+  <w:style w:type="paragraph" w:styleId="Caption">
+    <w:name w:val="caption"/>
+    <w:basedOn w:val="Normal"/>
+    <w:qFormat/>
+    <w:pPr>
+      <w:suppressLineNumbers/>
+      <w:spacing w:before="120" w:after="120"/>
+    </w:pPr>
+    <w:rPr>
+      <w:rFonts w:cs="Lohit Devanagari"/>
+      <w:i/>
+      <w:iCs/>
+      <w:sz w:val="24"/>
+      <w:szCs w:val="24"/>
+    </w:rPr>
+  </w:style>
+  <w:style w:type="paragraph" w:customStyle="1" w:styleId="Index">
+    <w:name w:val="Index"/>
+    <w:basedOn w:val="Normal"/>
+    <w:qFormat/>
+    <w:pPr>
+      <w:suppressLineNumbers/>
+    </w:pPr>
+    <w:rPr>
+      <w:rFonts w:cs="Lohit Devanagari"/>
     </w:rPr>
   </w:style>
   <w:style w:type="paragraph" w:styleId="Title">
@@ -1728,21 +2140,6 @@
     <w:rPr>
       <w:rFonts w:asciiTheme="majorHAnsi" w:eastAsiaTheme="majorEastAsia" w:hAnsiTheme="majorHAnsi" w:cstheme="majorBidi"/>
       <w:spacing w:val="-10"/>
-      <w:kern w:val="28"/>
-      <w:sz w:val="56"/>
-      <w:szCs w:val="56"/>
-    </w:rPr>
-  </w:style>
-  <w:style w:type="character" w:customStyle="1" w:styleId="TitleChar">
-    <w:name w:val="Title Char"/>
-    <w:basedOn w:val="DefaultParagraphFont"/>
-    <w:link w:val="Title"/>
-    <w:uiPriority w:val="10"/>
-    <w:rsid w:val="00BB0976"/>
-    <w:rPr>
-      <w:rFonts w:asciiTheme="majorHAnsi" w:eastAsiaTheme="majorEastAsia" w:hAnsiTheme="majorHAnsi" w:cstheme="majorBidi"/>
-      <w:spacing w:val="-10"/>
-      <w:kern w:val="28"/>
       <w:sz w:val="56"/>
       <w:szCs w:val="56"/>
     </w:rPr>
@@ -1755,25 +2152,6 @@
     <w:uiPriority w:val="11"/>
     <w:qFormat/>
     <w:rsid w:val="00BB0976"/>
-    <w:pPr>
-      <w:numPr>
-        <w:ilvl w:val="1"/>
-      </w:numPr>
-    </w:pPr>
-    <w:rPr>
-      <w:rFonts w:eastAsiaTheme="majorEastAsia" w:cstheme="majorBidi"/>
-      <w:color w:val="595959" w:themeColor="text1" w:themeTint="A6"/>
-      <w:spacing w:val="15"/>
-      <w:sz w:val="28"/>
-      <w:szCs w:val="28"/>
-    </w:rPr>
-  </w:style>
-  <w:style w:type="character" w:customStyle="1" w:styleId="SubtitleChar">
-    <w:name w:val="Subtitle Char"/>
-    <w:basedOn w:val="DefaultParagraphFont"/>
-    <w:link w:val="Subtitle"/>
-    <w:uiPriority w:val="11"/>
-    <w:rsid w:val="00BB0976"/>
     <w:rPr>
       <w:rFonts w:eastAsiaTheme="majorEastAsia" w:cstheme="majorBidi"/>
       <w:color w:val="595959" w:themeColor="text1" w:themeTint="A6"/>
@@ -1800,18 +2178,6 @@
       <w:color w:val="404040" w:themeColor="text1" w:themeTint="BF"/>
     </w:rPr>
   </w:style>
-  <w:style w:type="character" w:customStyle="1" w:styleId="QuoteChar">
-    <w:name w:val="Quote Char"/>
-    <w:basedOn w:val="DefaultParagraphFont"/>
-    <w:link w:val="Quote"/>
-    <w:uiPriority w:val="29"/>
-    <w:rsid w:val="00BB0976"/>
-    <w:rPr>
-      <w:i/>
-      <w:iCs/>
-      <w:color w:val="404040" w:themeColor="text1" w:themeTint="BF"/>
-    </w:rPr>
-  </w:style>
   <w:style w:type="paragraph" w:styleId="ListParagraph">
     <w:name w:val="List Paragraph"/>
     <w:basedOn w:val="Normal"/>
@@ -1822,18 +2188,6 @@
       <w:ind w:left="720"/>
       <w:contextualSpacing/>
     </w:pPr>
-  </w:style>
-  <w:style w:type="character" w:styleId="IntenseEmphasis">
-    <w:name w:val="Intense Emphasis"/>
-    <w:basedOn w:val="DefaultParagraphFont"/>
-    <w:uiPriority w:val="21"/>
-    <w:qFormat/>
-    <w:rsid w:val="00BB0976"/>
-    <w:rPr>
-      <w:i/>
-      <w:iCs/>
-      <w:color w:val="0F4761" w:themeColor="accent1" w:themeShade="BF"/>
-    </w:rPr>
   </w:style>
   <w:style w:type="paragraph" w:styleId="IntenseQuote">
     <w:name w:val="Intense Quote"/>
@@ -1845,8 +2199,8 @@
     <w:rsid w:val="00BB0976"/>
     <w:pPr>
       <w:pBdr>
-        <w:top w:val="single" w:sz="4" w:space="10" w:color="0F4761" w:themeColor="accent1" w:themeShade="BF"/>
-        <w:bottom w:val="single" w:sz="4" w:space="10" w:color="0F4761" w:themeColor="accent1" w:themeShade="BF"/>
+        <w:top w:val="single" w:sz="4" w:space="10" w:color="0F4761"/>
+        <w:bottom w:val="single" w:sz="4" w:space="10" w:color="0F4761"/>
       </w:pBdr>
       <w:spacing w:before="360" w:after="360"/>
       <w:ind w:left="864" w:right="864"/>
@@ -1858,51 +2212,10 @@
       <w:color w:val="0F4761" w:themeColor="accent1" w:themeShade="BF"/>
     </w:rPr>
   </w:style>
-  <w:style w:type="character" w:customStyle="1" w:styleId="IntenseQuoteChar">
-    <w:name w:val="Intense Quote Char"/>
-    <w:basedOn w:val="DefaultParagraphFont"/>
-    <w:link w:val="IntenseQuote"/>
-    <w:uiPriority w:val="30"/>
-    <w:rsid w:val="00BB0976"/>
-    <w:rPr>
-      <w:i/>
-      <w:iCs/>
-      <w:color w:val="0F4761" w:themeColor="accent1" w:themeShade="BF"/>
-    </w:rPr>
-  </w:style>
-  <w:style w:type="character" w:styleId="IntenseReference">
-    <w:name w:val="Intense Reference"/>
-    <w:basedOn w:val="DefaultParagraphFont"/>
-    <w:uiPriority w:val="32"/>
-    <w:qFormat/>
-    <w:rsid w:val="00BB0976"/>
-    <w:rPr>
-      <w:b/>
-      <w:bCs/>
-      <w:smallCaps/>
-      <w:color w:val="0F4761" w:themeColor="accent1" w:themeShade="BF"/>
-      <w:spacing w:val="5"/>
-    </w:rPr>
-  </w:style>
-  <w:style w:type="table" w:styleId="TableGrid">
-    <w:name w:val="Table Grid"/>
-    <w:basedOn w:val="TableNormal"/>
-    <w:uiPriority w:val="59"/>
-    <w:rsid w:val="007361A3"/>
-    <w:pPr>
-      <w:spacing w:after="0" w:line="240" w:lineRule="auto"/>
-    </w:pPr>
-    <w:tblPr>
-      <w:tblInd w:w="0" w:type="nil"/>
-      <w:tblBorders>
-        <w:top w:val="single" w:sz="4" w:space="0" w:color="auto"/>
-        <w:left w:val="single" w:sz="4" w:space="0" w:color="auto"/>
-        <w:bottom w:val="single" w:sz="4" w:space="0" w:color="auto"/>
-        <w:right w:val="single" w:sz="4" w:space="0" w:color="auto"/>
-        <w:insideH w:val="single" w:sz="4" w:space="0" w:color="auto"/>
-        <w:insideV w:val="single" w:sz="4" w:space="0" w:color="auto"/>
-      </w:tblBorders>
-    </w:tblPr>
+  <w:style w:type="paragraph" w:customStyle="1" w:styleId="HeaderandFooter">
+    <w:name w:val="Header and Footer"/>
+    <w:basedOn w:val="Normal"/>
+    <w:qFormat/>
   </w:style>
   <w:style w:type="paragraph" w:styleId="Header">
     <w:name w:val="header"/>
@@ -1919,13 +2232,6 @@
       <w:spacing w:after="0" w:line="240" w:lineRule="auto"/>
     </w:pPr>
   </w:style>
-  <w:style w:type="character" w:customStyle="1" w:styleId="HeaderChar">
-    <w:name w:val="Header Char"/>
-    <w:basedOn w:val="DefaultParagraphFont"/>
-    <w:link w:val="Header"/>
-    <w:uiPriority w:val="99"/>
-    <w:rsid w:val="007361A3"/>
-  </w:style>
   <w:style w:type="paragraph" w:styleId="Footer">
     <w:name w:val="footer"/>
     <w:basedOn w:val="Normal"/>
@@ -1941,47 +2247,21 @@
       <w:spacing w:after="0" w:line="240" w:lineRule="auto"/>
     </w:pPr>
   </w:style>
-  <w:style w:type="character" w:customStyle="1" w:styleId="FooterChar">
-    <w:name w:val="Footer Char"/>
-    <w:basedOn w:val="DefaultParagraphFont"/>
-    <w:link w:val="Footer"/>
-    <w:uiPriority w:val="99"/>
+  <w:style w:type="table" w:styleId="TableGrid">
+    <w:name w:val="Table Grid"/>
+    <w:basedOn w:val="TableNormal"/>
+    <w:uiPriority w:val="59"/>
     <w:rsid w:val="007361A3"/>
-  </w:style>
-  <w:style w:type="character" w:styleId="Hyperlink">
-    <w:name w:val="Hyperlink"/>
-    <w:basedOn w:val="DefaultParagraphFont"/>
-    <w:uiPriority w:val="99"/>
-    <w:unhideWhenUsed/>
-    <w:rsid w:val="00D8749D"/>
-    <w:rPr>
-      <w:color w:val="467886" w:themeColor="hyperlink"/>
-      <w:u w:val="single"/>
-    </w:rPr>
-  </w:style>
-  <w:style w:type="character" w:styleId="UnresolvedMention">
-    <w:name w:val="Unresolved Mention"/>
-    <w:basedOn w:val="DefaultParagraphFont"/>
-    <w:uiPriority w:val="99"/>
-    <w:semiHidden/>
-    <w:unhideWhenUsed/>
-    <w:rsid w:val="00D8749D"/>
-    <w:rPr>
-      <w:color w:val="605E5C"/>
-      <w:shd w:val="clear" w:color="auto" w:fill="E1DFDD"/>
-    </w:rPr>
-  </w:style>
-  <w:style w:type="character" w:styleId="FollowedHyperlink">
-    <w:name w:val="FollowedHyperlink"/>
-    <w:basedOn w:val="DefaultParagraphFont"/>
-    <w:uiPriority w:val="99"/>
-    <w:semiHidden/>
-    <w:unhideWhenUsed/>
-    <w:rsid w:val="00D8749D"/>
-    <w:rPr>
-      <w:color w:val="96607D" w:themeColor="followedHyperlink"/>
-      <w:u w:val="single"/>
-    </w:rPr>
+    <w:tblPr>
+      <w:tblBorders>
+        <w:top w:val="single" w:sz="4" w:space="0" w:color="auto"/>
+        <w:left w:val="single" w:sz="4" w:space="0" w:color="auto"/>
+        <w:bottom w:val="single" w:sz="4" w:space="0" w:color="auto"/>
+        <w:right w:val="single" w:sz="4" w:space="0" w:color="auto"/>
+        <w:insideH w:val="single" w:sz="4" w:space="0" w:color="auto"/>
+        <w:insideV w:val="single" w:sz="4" w:space="0" w:color="auto"/>
+      </w:tblBorders>
+    </w:tblPr>
   </w:style>
 </w:styles>
 </file>

</xml_diff>